<commit_message>
thesis - started working on first draft of methods
</commit_message>
<xml_diff>
--- a/documents/complimentarity/lab_meeting_notes.docx
+++ b/documents/complimentarity/lab_meeting_notes.docx
@@ -399,17 +399,8 @@
           <w:i/>
           <w:iCs/>
         </w:rPr>
-        <w:t xml:space="preserve">Rotifers reach population equilibrium ~14 - </w:t>
-      </w:r>
-      <w:proofErr w:type="gramStart"/>
-      <w:r>
-        <w:rPr>
-          <w:i/>
-          <w:iCs/>
-        </w:rPr>
-        <w:t>16d</w:t>
-      </w:r>
-      <w:proofErr w:type="gramEnd"/>
+        <w:t>Rotifers reach population equilibrium ~14 - 16d</w:t>
+      </w:r>
     </w:p>
     <w:p>
       <w:pPr>

</xml_diff>